<commit_message>
added message about pw
</commit_message>
<xml_diff>
--- a/LabSheets/Week_06.docx
+++ b/LabSheets/Week_06.docx
@@ -2,7 +2,7 @@
 <file path=word/document.xml><?xml version="1.0" encoding="utf-8"?>
 <w:document xmlns:w="http://schemas.openxmlformats.org/wordprocessingml/2006/main" xmlns:m="http://schemas.openxmlformats.org/officeDocument/2006/math" xmlns:r="http://schemas.openxmlformats.org/officeDocument/2006/relationships" xmlns:o="urn:schemas-microsoft-com:office:office" xmlns:v="urn:schemas-microsoft-com:vml" xmlns:w10="urn:schemas-microsoft-com:office:word" xmlns:a="http://schemas.openxmlformats.org/drawingml/2006/main" xmlns:pic="http://schemas.openxmlformats.org/drawingml/2006/picture" xmlns:wp="http://schemas.openxmlformats.org/drawingml/2006/wordprocessingDrawing">
   <w:body>
-    <w:bookmarkStart w:id="21" w:name="week-6---algebra"/>
+    <w:bookmarkStart w:id="week-6---algebra" w:name="week-6---algebra"/>
     <w:p>
       <w:pPr>
         <w:pStyle w:val="Heading1"/>
@@ -11,7 +11,7 @@
         <w:t xml:space="preserve">Week 6 - Algebra</w:t>
       </w:r>
     </w:p>
-    <w:bookmarkEnd w:id="21"/>
+    <w:bookmarkEnd w:id="week-6---algebra"/>
     <w:p>
       <w:r>
         <w:t xml:space="preserve">Now that we have a good knowledge of programming we can take a closer look at a Mathematics package. There are a variety of such packages:</w:t>
@@ -19,7 +19,7 @@
       <w:r>
         <w:t xml:space="preserve"> </w:t>
       </w:r>
-      <w:hyperlink r:id="rId22">
+      <w:hyperlink r:id="link0">
         <w:r>
           <w:rPr>
             <w:rStyle w:val="Hyperlink"/>
@@ -33,7 +33,7 @@
       <w:r>
         <w:t xml:space="preserve"> </w:t>
       </w:r>
-      <w:hyperlink r:id="rId23">
+      <w:hyperlink r:id="link1">
         <w:r>
           <w:rPr>
             <w:rStyle w:val="Hyperlink"/>
@@ -50,7 +50,7 @@
       <w:r>
         <w:t xml:space="preserve"> </w:t>
       </w:r>
-      <w:hyperlink r:id="rId24">
+      <w:hyperlink r:id="link2">
         <w:r>
           <w:rPr>
             <w:rStyle w:val="Hyperlink"/>
@@ -61,7 +61,7 @@
       <w:r>
         <w:t xml:space="preserve">, as stated on the Sage website (</w:t>
       </w:r>
-      <w:hyperlink r:id="rId24">
+      <w:hyperlink r:id="link2">
         <w:r>
           <w:rPr>
             <w:rStyle w:val="Hyperlink"/>
@@ -112,7 +112,7 @@
       <w:r>
         <w:t xml:space="preserve"> </w:t>
       </w:r>
-      <w:hyperlink r:id="rId25">
+      <w:hyperlink r:id="link3">
         <w:r>
           <w:rPr>
             <w:rStyle w:val="Hyperlink"/>
@@ -157,7 +157,7 @@
       <w:r>
         <w:t xml:space="preserve"> </w:t>
       </w:r>
-      <w:hyperlink r:id="rId26">
+      <w:hyperlink r:id="link4">
         <w:r>
           <w:rPr>
             <w:rStyle w:val="Hyperlink"/>
@@ -229,7 +229,7 @@
           <w:ilvl w:val="0"/>
         </w:numPr>
       </w:pPr>
-      <w:hyperlink r:id="rId27">
+      <w:hyperlink r:id="link5">
         <w:r>
           <w:rPr>
             <w:rStyle w:val="Hyperlink"/>
@@ -241,7 +241,7 @@
     <w:p>
       <w:pPr>
         <w:numPr>
-          <w:numId w:val="2"/>
+          <w:numId w:val="1"/>
           <w:ilvl w:val="0"/>
         </w:numPr>
       </w:pPr>
@@ -249,6 +249,20 @@
         <w:rPr>
           <w:b/>
         </w:rPr>
+        <w:t xml:space="preserve">If you forget your password DO NOT CREATE ANOTHER ACCOUNT: come and see me (Vince Knight) and I can reset your password.</w:t>
+      </w:r>
+    </w:p>
+    <w:p>
+      <w:pPr>
+        <w:numPr>
+          <w:numId w:val="3"/>
+          <w:ilvl w:val="0"/>
+        </w:numPr>
+      </w:pPr>
+      <w:r>
+        <w:rPr>
+          <w:b/>
+        </w:rPr>
         <w:t xml:space="preserve">TICKABLE</w:t>
       </w:r>
       <w:r>
@@ -287,9 +301,7 @@
         </w:rPr>
         <w:t xml:space="preserve">cos?</w:t>
       </w:r>
-      <w:r>
-        <w:cr/>
-      </w:r>
+      <w:br/>
       <w:r>
         <w:rPr>
           <w:rStyle w:val="DataTypeTok"/>
@@ -310,7 +322,7 @@
           <w:ilvl w:val="0"/>
         </w:numPr>
       </w:pPr>
-      <w:hyperlink r:id="rId28">
+      <w:hyperlink r:id="link6">
         <w:r>
           <w:rPr>
             <w:rStyle w:val="Hyperlink"/>
@@ -322,7 +334,7 @@
     <w:p>
       <w:pPr>
         <w:numPr>
-          <w:numId w:val="2"/>
+          <w:numId w:val="3"/>
           <w:ilvl w:val="0"/>
         </w:numPr>
       </w:pPr>
@@ -356,9 +368,7 @@
         </w:rPr>
         <w:t xml:space="preserve">)</w:t>
       </w:r>
-      <w:r>
-        <w:cr/>
-      </w:r>
+      <w:br/>
       <w:r>
         <w:rPr>
           <w:rStyle w:val="NormalTok"/>
@@ -377,9 +387,7 @@
         </w:rPr>
         <w:t xml:space="preserve">.)</w:t>
       </w:r>
-      <w:r>
-        <w:cr/>
-      </w:r>
+      <w:br/>
       <w:r>
         <w:rPr>
           <w:rStyle w:val="NormalTok"/>
@@ -398,9 +406,7 @@
         </w:rPr>
         <w:t xml:space="preserve">)</w:t>
       </w:r>
-      <w:r>
-        <w:cr/>
-      </w:r>
+      <w:br/>
       <w:r>
         <w:rPr>
           <w:rStyle w:val="NormalTok"/>
@@ -419,9 +425,7 @@
         </w:rPr>
         <w:t xml:space="preserve">)</w:t>
       </w:r>
-      <w:r>
-        <w:cr/>
-      </w:r>
+      <w:br/>
       <w:r>
         <w:rPr>
           <w:rStyle w:val="NormalTok"/>
@@ -487,9 +491,7 @@
         </w:rPr>
         <w:t xml:space="preserve">2</w:t>
       </w:r>
-      <w:r>
-        <w:cr/>
-      </w:r>
+      <w:br/>
       <w:r>
         <w:rPr>
           <w:rStyle w:val="NormalTok"/>
@@ -512,7 +514,7 @@
     <w:p>
       <w:pPr>
         <w:numPr>
-          <w:numId w:val="2"/>
+          <w:numId w:val="3"/>
           <w:ilvl w:val="0"/>
         </w:numPr>
       </w:pPr>
@@ -642,7 +644,7 @@
           <w:ilvl w:val="0"/>
         </w:numPr>
       </w:pPr>
-      <w:hyperlink r:id="rId29">
+      <w:hyperlink r:id="link7">
         <w:r>
           <w:rPr>
             <w:rStyle w:val="Hyperlink"/>
@@ -654,7 +656,7 @@
     <w:p>
       <w:pPr>
         <w:numPr>
-          <w:numId w:val="2"/>
+          <w:numId w:val="3"/>
           <w:ilvl w:val="0"/>
         </w:numPr>
       </w:pPr>
@@ -800,9 +802,7 @@
         </w:rPr>
         <w:t xml:space="preserve">factor()</w:t>
       </w:r>
-      <w:r>
-        <w:cr/>
-      </w:r>
+      <w:br/>
       <w:r>
         <w:rPr>
           <w:rStyle w:val="DataTypeTok"/>
@@ -849,7 +849,7 @@
           <w:ilvl w:val="0"/>
         </w:numPr>
       </w:pPr>
-      <w:hyperlink r:id="rId30">
+      <w:hyperlink r:id="link8">
         <w:r>
           <w:rPr>
             <w:rStyle w:val="Hyperlink"/>
@@ -861,7 +861,7 @@
     <w:p>
       <w:pPr>
         <w:numPr>
-          <w:numId w:val="2"/>
+          <w:numId w:val="3"/>
           <w:ilvl w:val="0"/>
         </w:numPr>
       </w:pPr>
@@ -991,7 +991,7 @@
     <w:p>
       <w:pPr>
         <w:numPr>
-          <w:numId w:val="2"/>
+          <w:numId w:val="3"/>
           <w:ilvl w:val="0"/>
         </w:numPr>
       </w:pPr>
@@ -1015,9 +1015,7 @@
           <w:ilvl w:val="0"/>
         </w:numPr>
       </w:pPr>
-      <w:r>
-        <w:cr/>
-      </w:r>
+      <w:br/>
       <m:oMathPara>
         <m:oMathParaPr>
           <m:jc m:val="center"/>
@@ -1099,9 +1097,7 @@
           </m:sSup>
         </m:oMath>
       </m:oMathPara>
-      <w:r>
-        <w:cr/>
-      </w:r>
+      <w:br/>
     </w:p>
     <w:p>
       <w:pPr>
@@ -1490,7 +1486,7 @@
           <w:ilvl w:val="0"/>
         </w:numPr>
       </w:pPr>
-      <w:hyperlink r:id="rId31">
+      <w:hyperlink r:id="link9">
         <w:r>
           <w:rPr>
             <w:rStyle w:val="Hyperlink"/>
@@ -1502,7 +1498,7 @@
     <w:p>
       <w:pPr>
         <w:numPr>
-          <w:numId w:val="2"/>
+          <w:numId w:val="3"/>
           <w:ilvl w:val="0"/>
         </w:numPr>
       </w:pPr>
@@ -2041,7 +2037,7 @@
           <w:ilvl w:val="0"/>
         </w:numPr>
       </w:pPr>
-      <w:hyperlink r:id="rId32">
+      <w:hyperlink r:id="link10">
         <w:r>
           <w:rPr>
             <w:rStyle w:val="Hyperlink"/>
@@ -2053,7 +2049,7 @@
     <w:p>
       <w:pPr>
         <w:numPr>
-          <w:numId w:val="2"/>
+          <w:numId w:val="3"/>
           <w:ilvl w:val="0"/>
         </w:numPr>
       </w:pPr>
@@ -2113,54 +2109,9 @@
           <w:ilvl w:val="1"/>
         </w:numPr>
       </w:pPr>
-      <m:oMath>
-        <m:sSup>
-          <m:e>
-            <m:r>
-              <m:rPr/>
-              <m:t>x</m:t>
-            </m:r>
-          </m:e>
-          <m:sup>
-            <m:r>
-              <m:rPr/>
-              <m:t>2</m:t>
-            </m:r>
-          </m:sup>
-        </m:sSup>
-        <m:r>
-          <m:rPr/>
-          <m:t>−</m:t>
-        </m:r>
-        <m:r>
-          <m:rPr/>
-          <m:t>53</m:t>
-        </m:r>
-        <m:r>
-          <m:rPr/>
-          <m:t>x</m:t>
-        </m:r>
-        <m:r>
-          <m:rPr/>
-          <m:t>+</m:t>
-        </m:r>
-        <m:r>
-          <m:rPr/>
-          <m:t>2</m:t>
-        </m:r>
-        <m:r>
-          <m:rPr/>
-          <m:t>a</m:t>
-        </m:r>
-        <m:r>
-          <m:rPr/>
-          <m:t>=</m:t>
-        </m:r>
-        <m:r>
-          <m:rPr/>
-          <m:t>0</m:t>
-        </m:r>
-      </m:oMath>
+      <w:r>
+        <w:t xml:space="preserve">$x^2 - 53 x + 2 a = 0 $</w:t>
+      </w:r>
     </w:p>
     <w:p>
       <w:pPr>
@@ -2237,87 +2188,18 @@
           <w:ilvl w:val="1"/>
         </w:numPr>
       </w:pPr>
-      <m:oMath>
-        <m:sSup>
-          <m:e>
-            <m:r>
-              <m:rPr/>
-              <m:t>x</m:t>
-            </m:r>
-          </m:e>
-          <m:sup>
-            <m:r>
-              <m:rPr/>
-              <m:t>5</m:t>
-            </m:r>
-          </m:sup>
-        </m:sSup>
-        <m:r>
-          <m:rPr/>
-          <m:t>+</m:t>
-        </m:r>
-        <m:r>
-          <m:rPr/>
-          <m:t>s</m:t>
-        </m:r>
-        <m:r>
-          <m:rPr/>
-          <m:t>i</m:t>
-        </m:r>
-        <m:r>
-          <m:rPr/>
-          <m:t>n</m:t>
-        </m:r>
-        <m:r>
-          <m:rPr/>
-          <m:t>(</m:t>
-        </m:r>
-        <m:r>
-          <m:rPr/>
-          <m:t>x</m:t>
-        </m:r>
-        <m:r>
-          <m:rPr/>
-          <m:t>)</m:t>
-        </m:r>
-        <m:r>
-          <m:rPr/>
-          <m:t>−</m:t>
-        </m:r>
-        <m:r>
-          <m:rPr/>
-          <m:t>2</m:t>
-        </m:r>
-        <m:r>
-          <m:rPr/>
-          <m:t>*</m:t>
-        </m:r>
-        <m:r>
-          <m:rPr/>
-          <m:t>x</m:t>
-        </m:r>
-        <m:r>
-          <m:rPr/>
-          <m:t>=</m:t>
-        </m:r>
-        <m:r>
-          <m:rPr/>
-          <m:t>.</m:t>
-        </m:r>
-        <m:r>
-          <m:rPr/>
-          <m:t>5</m:t>
-        </m:r>
-      </m:oMath>
-    </w:p>
-    <w:p>
-      <w:pPr>
-        <w:numPr>
-          <w:numId w:val="1"/>
-          <w:ilvl w:val="0"/>
-        </w:numPr>
-      </w:pPr>
-      <w:hyperlink r:id="rId33">
+      <w:r>
+        <w:t xml:space="preserve">$x^5 + sin(x) - 2 * x = .5 $</w:t>
+      </w:r>
+    </w:p>
+    <w:p>
+      <w:pPr>
+        <w:numPr>
+          <w:numId w:val="1"/>
+          <w:ilvl w:val="0"/>
+        </w:numPr>
+      </w:pPr>
+      <w:hyperlink r:id="link11">
         <w:r>
           <w:rPr>
             <w:rStyle w:val="Hyperlink"/>
@@ -2329,7 +2211,7 @@
     <w:p>
       <w:pPr>
         <w:numPr>
-          <w:numId w:val="2"/>
+          <w:numId w:val="4"/>
           <w:ilvl w:val="0"/>
         </w:numPr>
       </w:pPr>
@@ -2359,9 +2241,7 @@
           <w:ilvl w:val="0"/>
         </w:numPr>
       </w:pPr>
-      <w:r>
-        <w:cr/>
-      </w:r>
+      <w:br/>
       <m:oMathPara>
         <m:oMathParaPr>
           <m:jc m:val="center"/>
@@ -2477,9 +2357,7 @@
           </m:d>
         </m:oMath>
       </m:oMathPara>
-      <w:r>
-        <w:cr/>
-      </w:r>
+      <w:br/>
     </w:p>
     <w:p>
       <w:pPr>
@@ -2519,9 +2397,7 @@
         </w:rPr>
         <w:t xml:space="preserve">)</w:t>
       </w:r>
-      <w:r>
-        <w:cr/>
-      </w:r>
+      <w:br/>
       <w:r>
         <w:rPr>
           <w:rStyle w:val="NormalTok"/>
@@ -2567,16 +2443,11 @@
     </w:p>
   </w:body>
 </w:document>
-</file>
-
-<file path=word/footnotes.xml><?xml version="1.0" encoding="utf-8"?>
-<w:footnotes xmlns:w="http://schemas.openxmlformats.org/wordprocessingml/2006/main" xmlns:m="http://schemas.openxmlformats.org/officeDocument/2006/math" xmlns:r="http://schemas.openxmlformats.org/officeDocument/2006/relationships" xmlns:o="urn:schemas-microsoft-com:office:office" xmlns:v="urn:schemas-microsoft-com:vml" xmlns:w10="urn:schemas-microsoft-com:office:word" xmlns:a="http://schemas.openxmlformats.org/drawingml/2006/main" xmlns:pic="http://schemas.openxmlformats.org/drawingml/2006/picture" xmlns:wp="http://schemas.openxmlformats.org/drawingml/2006/wordprocessingDrawing"/>
 </file>
 
 <file path=word/numbering.xml><?xml version="1.0" encoding="utf-8"?>
 <w:numbering xmlns:w="http://schemas.openxmlformats.org/wordprocessingml/2006/main">
   <w:abstractNum w:abstractNumId="0">
-    <w:nsid w:val="38e8a504"/>
     <w:multiLevelType w:val="multilevel"/>
     <w:lvl w:ilvl="0">
       <w:numFmt w:val="bullet"/>
@@ -2657,7 +2528,6 @@
     </w:lvl>
   </w:abstractNum>
   <w:abstractNum w:abstractNumId="2">
-    <w:nsid w:val="5d6fc0ec"/>
     <w:multiLevelType w:val="multilevel"/>
     <w:lvl w:ilvl="0">
       <w:start w:val="1"/>
@@ -3066,8 +2936,8 @@
       <w:i/>
     </w:rPr>
   </w:style>
-  <w:style w:type="paragraph" w:styleId="ImageCaption">
-    <w:name w:val="Image Caption"/>
+  <w:style w:type="paragraph" w:styleId="PictureCaption">
+    <w:name w:val="Picture Caption"/>
     <w:basedOn w:val="Normal"/>
     <w:link w:val="BodyTextChar"/>
     <w:pPr>

</xml_diff>